<commit_message>
Added manuals; added code to plot U-Net training history.
</commit_message>
<xml_diff>
--- a/Manuals/4_findNetworkUNet.docx
+++ b/Manuals/4_findNetworkUNet.docx
@@ -17,7 +17,7 @@
           <w:b/>
           <w:lang w:val="en-GB"/>
         </w:rPr>
-        <w:t xml:space="preserve">FIND NETWORK EDGES WITH </w:t>
+        <w:t>FIND NETWORK EDGES WITH U-NET SEGMENTATION – 1</w:t>
       </w:r>
       <w:r>
         <w:rPr>
@@ -25,7 +25,7 @@
           <w:b/>
           <w:lang w:val="en-GB"/>
         </w:rPr>
-        <w:t>U-NET</w:t>
+        <w:t>2</w:t>
       </w:r>
       <w:r>
         <w:rPr>
@@ -33,58 +33,42 @@
           <w:b/>
           <w:lang w:val="en-GB"/>
         </w:rPr>
-        <w:t xml:space="preserve"> SEGMENTATION – 1</w:t>
-      </w:r>
+        <w:t>/01/2021</w:t>
+      </w:r>
+    </w:p>
+    <w:p>
+      <w:pPr>
+        <w:spacing w:line="276" w:lineRule="auto"/>
+        <w:rPr>
+          <w:rFonts w:ascii="Ebrima" w:hAnsi="Ebrima"/>
+          <w:bCs/>
+          <w:lang w:val="en-GB"/>
+        </w:rPr>
+      </w:pPr>
+      <w:r>
+        <w:rPr>
+          <w:rFonts w:ascii="Ebrima" w:hAnsi="Ebrima"/>
+          <w:bCs/>
+          <w:lang w:val="en-GB"/>
+        </w:rPr>
+        <w:t>This Fiji macro was tested on HeLa and COS-7 cell cultures. It does not work for neurons.</w:t>
+      </w:r>
+    </w:p>
+    <w:p>
+      <w:pPr>
+        <w:spacing w:line="276" w:lineRule="auto"/>
+        <w:rPr>
+          <w:rFonts w:ascii="Ebrima" w:hAnsi="Ebrima"/>
+          <w:bCs/>
+          <w:lang w:val="en-GB"/>
+        </w:rPr>
+      </w:pPr>
       <w:r>
         <w:rPr>
           <w:rFonts w:ascii="Ebrima" w:hAnsi="Ebrima"/>
           <w:b/>
           <w:lang w:val="en-GB"/>
         </w:rPr>
-        <w:t>2</w:t>
-      </w:r>
-      <w:r>
-        <w:rPr>
-          <w:rFonts w:ascii="Ebrima" w:hAnsi="Ebrima"/>
-          <w:b/>
-          <w:lang w:val="en-GB"/>
-        </w:rPr>
-        <w:t>/01/2021</w:t>
-      </w:r>
-    </w:p>
-    <w:p>
-      <w:pPr>
-        <w:spacing w:line="276" w:lineRule="auto"/>
-        <w:rPr>
-          <w:rFonts w:ascii="Ebrima" w:hAnsi="Ebrima"/>
-          <w:bCs/>
-          <w:lang w:val="en-GB"/>
-        </w:rPr>
-      </w:pPr>
-      <w:r>
-        <w:rPr>
-          <w:rFonts w:ascii="Ebrima" w:hAnsi="Ebrima"/>
-          <w:bCs/>
-          <w:lang w:val="en-GB"/>
-        </w:rPr>
-        <w:t>This Fiji macro was tested on HeLa and COS-7 cell cultures. It does not work for neurons.</w:t>
-      </w:r>
-    </w:p>
-    <w:p>
-      <w:pPr>
-        <w:spacing w:line="276" w:lineRule="auto"/>
-        <w:rPr>
-          <w:rFonts w:ascii="Ebrima" w:hAnsi="Ebrima"/>
-          <w:bCs/>
-          <w:lang w:val="en-GB"/>
-        </w:rPr>
-      </w:pPr>
-      <w:r>
-        <w:rPr>
-          <w:rFonts w:ascii="Ebrima" w:hAnsi="Ebrima"/>
-          <w:b/>
-          <w:lang w:val="en-GB"/>
-        </w:rPr>
         <w:t xml:space="preserve">Input: </w:t>
       </w:r>
       <w:r>
@@ -149,23 +133,47 @@
           <w:bCs/>
           <w:lang w:val="en-GB"/>
         </w:rPr>
-        <w:t xml:space="preserve">the cell boundaries. Make the </w:t>
-      </w:r>
-      <w:r>
-        <w:rPr>
-          <w:rFonts w:ascii="Ebrima" w:hAnsi="Ebrima"/>
-          <w:bCs/>
-          <w:lang w:val="en-GB"/>
-        </w:rPr>
-        <w:t>predicted image</w:t>
-      </w:r>
-      <w:r>
-        <w:rPr>
-          <w:rFonts w:ascii="Ebrima" w:hAnsi="Ebrima"/>
-          <w:bCs/>
-          <w:lang w:val="en-GB"/>
-        </w:rPr>
-        <w:t xml:space="preserve"> with </w:t>
+        <w:t xml:space="preserve">the cell boundaries. </w:t>
+      </w:r>
+      <w:r>
+        <w:rPr>
+          <w:rFonts w:ascii="Ebrima" w:hAnsi="Ebrima"/>
+          <w:bCs/>
+          <w:lang w:val="en-GB"/>
+        </w:rPr>
+        <w:t>To make a boundary prediction, see the manual ‘make</w:t>
+      </w:r>
+      <w:r>
+        <w:rPr>
+          <w:rFonts w:ascii="Ebrima" w:hAnsi="Ebrima"/>
+          <w:bCs/>
+          <w:lang w:val="en-GB"/>
+        </w:rPr>
+        <w:t>UnetP</w:t>
+      </w:r>
+      <w:r>
+        <w:rPr>
+          <w:rFonts w:ascii="Ebrima" w:hAnsi="Ebrima"/>
+          <w:bCs/>
+          <w:lang w:val="en-GB"/>
+        </w:rPr>
+        <w:t>rediction</w:t>
+      </w:r>
+      <w:r>
+        <w:rPr>
+          <w:rFonts w:ascii="Ebrima" w:hAnsi="Ebrima"/>
+          <w:bCs/>
+          <w:lang w:val="en-GB"/>
+        </w:rPr>
+        <w:t>s</w:t>
+      </w:r>
+      <w:r>
+        <w:rPr>
+          <w:rFonts w:ascii="Ebrima" w:hAnsi="Ebrima"/>
+          <w:bCs/>
+          <w:lang w:val="en-GB"/>
+        </w:rPr>
+        <w:t>’.</w:t>
       </w:r>
     </w:p>
     <w:p>
@@ -410,6 +418,14 @@
           <w:lang w:val="en-GB"/>
         </w:rPr>
         <w:t>findNetworkEdges</w:t>
+      </w:r>
+      <w:r>
+        <w:rPr>
+          <w:rFonts w:ascii="Consolas" w:hAnsi="Consolas" w:cs="Consolas"/>
+          <w:bCs/>
+          <w:lang w:val="en-GB"/>
+        </w:rPr>
+        <w:t>BasedOnBoundaries</w:t>
       </w:r>
       <w:r>
         <w:rPr>
@@ -852,6 +868,9 @@
     </w:p>
     <w:p>
       <w:r>
+        <w:rPr>
+          <w:noProof/>
+        </w:rPr>
         <w:drawing>
           <wp:inline distT="0" distB="0" distL="0" distR="0" wp14:anchorId="37FFB2C6" wp14:editId="677A2068">
             <wp:extent cx="5731510" cy="2828290"/>

</xml_diff>